<commit_message>
MS Word file for download
</commit_message>
<xml_diff>
--- a/CCG_VCSE_Spend_Report.docx
+++ b/CCG_VCSE_Spend_Report.docx
@@ -29,12 +29,10 @@
         <w:t xml:space="preserve">Alex Gibson, Rod </w:t>
       </w:r>
       <w:commentRangeStart w:id="1"/>
-      <w:proofErr w:type="spellStart"/>
       <w:r>
         <w:t>Sheaff</w:t>
       </w:r>
       <w:commentRangeEnd w:id="1"/>
-      <w:proofErr w:type="spellEnd"/>
       <w:r>
         <w:rPr>
           <w:rStyle w:val="CommentReference"/>
@@ -46,6 +44,9 @@
       </w:r>
       <w:r>
         <w:t>……………………………….</w:t>
+      </w:r>
+      <w:r>
+        <w:t>.</w:t>
       </w:r>
     </w:p>
     <w:p>
@@ -59,6 +60,10 @@
     <w:bookmarkStart w:id="2" w:name="_Toc120452077" w:displacedByCustomXml="next"/>
     <w:sdt>
       <w:sdtPr>
+        <w:rPr>
+          <w:sz w:val="22"/>
+          <w:szCs w:val="22"/>
+        </w:rPr>
         <w:id w:val="1977792234"/>
         <w:docPartObj>
           <w:docPartGallery w:val="Table of Contents"/>
@@ -70,8 +75,6 @@
           <w:b/>
           <w:bCs/>
           <w:noProof/>
-          <w:sz w:val="22"/>
-          <w:szCs w:val="22"/>
         </w:rPr>
       </w:sdtEndPr>
       <w:sdtContent>
@@ -2832,19 +2835,7 @@
         <w:t xml:space="preserve">. </w:t>
       </w:r>
       <w:r>
-        <w:t>This analysis is not reported here t</w:t>
-      </w:r>
-      <w:r>
-        <w:t xml:space="preserve">o </w:t>
-      </w:r>
-      <w:r>
-        <w:t xml:space="preserve">ensure </w:t>
-      </w:r>
-      <w:r>
-        <w:t>anonymity of the case study sites</w:t>
-      </w:r>
-      <w:r>
-        <w:t xml:space="preserve">, a consideration which restricts the level of detail </w:t>
+        <w:t xml:space="preserve">This analysis is not reported here to ensure anonymity of the case study sites, a consideration which restricts the level of detail </w:t>
       </w:r>
       <w:r>
         <w:t xml:space="preserve">that can be </w:t>
@@ -2929,11 +2920,9 @@
       <w:r>
         <w:t xml:space="preserve"> </w:t>
       </w:r>
-      <w:proofErr w:type="gramStart"/>
       <w:r>
         <w:t>cleaning</w:t>
       </w:r>
-      <w:proofErr w:type="gramEnd"/>
       <w:r>
         <w:t xml:space="preserve"> and analysis</w:t>
       </w:r>
@@ -3164,16 +3153,7 @@
         <w:pStyle w:val="BodyText"/>
       </w:pPr>
       <w:r>
-        <w:t>T</w:t>
-      </w:r>
-      <w:r>
-        <w:t xml:space="preserve">he most recent </w:t>
-      </w:r>
-      <w:r>
-        <w:t xml:space="preserve">accounts </w:t>
-      </w:r>
-      <w:r>
-        <w:t xml:space="preserve">available when the </w:t>
+        <w:t xml:space="preserve">The most recent accounts available when the </w:t>
       </w:r>
       <w:r>
         <w:t xml:space="preserve">data were required </w:t>
@@ -3185,22 +3165,7 @@
         <w:t xml:space="preserve">in </w:t>
       </w:r>
       <w:r>
-        <w:t xml:space="preserve">late 2019) were for </w:t>
-      </w:r>
-      <w:r>
-        <w:t>2018-19</w:t>
-      </w:r>
-      <w:r>
-        <w:t>. These referred to the</w:t>
-      </w:r>
-      <w:r>
-        <w:t xml:space="preserve"> 195 CCGs</w:t>
-      </w:r>
-      <w:r>
-        <w:t xml:space="preserve"> then extant, </w:t>
-      </w:r>
-      <w:r>
-        <w:t xml:space="preserve">although the number had </w:t>
+        <w:t xml:space="preserve">late 2019) were for 2018-19. These referred to the 195 CCGs then extant, although the number had </w:t>
       </w:r>
       <w:r>
         <w:t xml:space="preserve">already </w:t>
@@ -5003,15 +4968,7 @@
         <w:t xml:space="preserve"> below, </w:t>
       </w:r>
       <w:r>
-        <w:t xml:space="preserve">this varied hugely; from the 21 CCGs which only contained invoices over £25k through to Merton, </w:t>
-      </w:r>
-      <w:proofErr w:type="gramStart"/>
-      <w:r>
-        <w:t>Gloucestershire</w:t>
-      </w:r>
-      <w:proofErr w:type="gramEnd"/>
-      <w:r>
-        <w:t xml:space="preserve"> and Wandsworth CCGs where </w:t>
+        <w:t xml:space="preserve">this varied hugely; from the 21 CCGs which only contained invoices over £25k through to Merton, Gloucestershire and Wandsworth CCGs where </w:t>
       </w:r>
       <w:r>
         <w:t>more than 9</w:t>
@@ -5484,10 +5441,7 @@
         <w:t>225,</w:t>
       </w:r>
       <w:r>
-        <w:t>669 invoices of £25k or more across 189 CCGs</w:t>
-      </w:r>
-      <w:r>
-        <w:t xml:space="preserve"> and refers to </w:t>
+        <w:t xml:space="preserve">669 invoices of £25k or more across 189 CCGs and refers to </w:t>
       </w:r>
       <w:r>
         <w:t>10,</w:t>
@@ -6570,7 +6524,6 @@
       <w:r>
         <w:t xml:space="preserve">use fuzzy matching algorithms (R Statistics </w:t>
       </w:r>
-      <w:proofErr w:type="spellStart"/>
       <w:r>
         <w:rPr>
           <w:i/>
@@ -6578,7 +6531,6 @@
         </w:rPr>
         <w:t>fuzzyjoin</w:t>
       </w:r>
-      <w:proofErr w:type="spellEnd"/>
       <w:r>
         <w:t xml:space="preserve"> package</w:t>
       </w:r>
@@ -6652,15 +6604,7 @@
         <w:pStyle w:val="WorkFlowList"/>
       </w:pPr>
       <w:r>
-        <w:t xml:space="preserve">Manually identify all NHS Trusts, Health Boards, </w:t>
-      </w:r>
-      <w:proofErr w:type="gramStart"/>
-      <w:r>
-        <w:t>CCGs</w:t>
-      </w:r>
-      <w:proofErr w:type="gramEnd"/>
-      <w:r>
-        <w:t xml:space="preserve"> and Commissioning Support Units (plus misc. NHS organisations such as NHS Property Services, NHS Pensions Agency, etc.): </w:t>
+        <w:t xml:space="preserve">Manually identify all NHS Trusts, Health Boards, CCGs and Commissioning Support Units (plus misc. NHS organisations such as NHS Property Services, NHS Pensions Agency, etc.): </w:t>
       </w:r>
       <w:r>
         <w:t>538</w:t>
@@ -9097,23 +9041,7 @@
           <w:szCs w:val="20"/>
         </w:rPr>
         <w:tab/>
-        <w:t xml:space="preserve">Two NHS organisations are listed as Private Limited Companies. NHS Property Services is wholly owned by the Department of Health, whilst NHS Shared Business Services is a joint venture between the </w:t>
-      </w:r>
-      <w:proofErr w:type="spellStart"/>
-      <w:r>
-        <w:rPr>
-          <w:sz w:val="20"/>
-          <w:szCs w:val="20"/>
-        </w:rPr>
-        <w:t>DoH</w:t>
-      </w:r>
-      <w:proofErr w:type="spellEnd"/>
-      <w:r>
-        <w:rPr>
-          <w:sz w:val="20"/>
-          <w:szCs w:val="20"/>
-        </w:rPr>
-        <w:t xml:space="preserve"> and French IT firm Sopra Steria. </w:t>
+        <w:t xml:space="preserve">Two NHS organisations are listed as Private Limited Companies. NHS Property Services is wholly owned by the Department of Health, whilst NHS Shared Business Services is a joint venture between the DoH and French IT firm Sopra Steria. </w:t>
       </w:r>
     </w:p>
     <w:p>
@@ -11503,15 +11431,10 @@
       <w:r>
         <w:t xml:space="preserve"> </w:t>
       </w:r>
-      <w:proofErr w:type="gramStart"/>
-      <w:r>
-        <w:t>project</w:t>
-      </w:r>
-      <w:r>
-        <w:t>s</w:t>
+      <w:r>
+        <w:t>projects</w:t>
       </w:r>
       <w:bookmarkEnd w:id="37"/>
-      <w:proofErr w:type="gramEnd"/>
     </w:p>
     <w:tbl>
       <w:tblPr>
@@ -11694,11 +11617,9 @@
             <w:r>
               <w:t xml:space="preserve"> </w:t>
             </w:r>
-            <w:proofErr w:type="gramStart"/>
             <w:r>
               <w:t>captured</w:t>
             </w:r>
-            <w:proofErr w:type="gramEnd"/>
             <w:r>
               <w:t xml:space="preserve"> </w:t>
             </w:r>
@@ -12584,10 +12505,7 @@
         <w:t xml:space="preserve">. This legal form is commonly used by Not-for-Profit organisations and Social Enterprises, but is also used, for instance, </w:t>
       </w:r>
       <w:r>
-        <w:t>by</w:t>
-      </w:r>
-      <w:r>
-        <w:t xml:space="preserve"> </w:t>
+        <w:t xml:space="preserve">by </w:t>
       </w:r>
       <w:r>
         <w:t>GP federations, Local Medical Committees</w:t>
@@ -15136,29 +15054,7 @@
                 <w:iCs/>
                 <w:lang w:eastAsia="en-GB"/>
               </w:rPr>
-              <w:t xml:space="preserve">Identified as NHS, </w:t>
-            </w:r>
-            <w:proofErr w:type="gramStart"/>
-            <w:r>
-              <w:rPr>
-                <w:b/>
-                <w:bCs/>
-                <w:i/>
-                <w:iCs/>
-                <w:lang w:eastAsia="en-GB"/>
-              </w:rPr>
-              <w:t>LA</w:t>
-            </w:r>
-            <w:proofErr w:type="gramEnd"/>
-            <w:r>
-              <w:rPr>
-                <w:b/>
-                <w:bCs/>
-                <w:i/>
-                <w:iCs/>
-                <w:lang w:eastAsia="en-GB"/>
-              </w:rPr>
-              <w:t xml:space="preserve"> or GOV Organisations</w:t>
+              <w:t>Identified as NHS, LA or GOV Organisations</w:t>
             </w:r>
           </w:p>
         </w:tc>
@@ -17592,14 +17488,9 @@
       </w:fldSimple>
       <w:bookmarkEnd w:id="45"/>
       <w:r>
-        <w:t xml:space="preserve">: Total CCG spending on VCSEs against number of CCGs </w:t>
-      </w:r>
-      <w:proofErr w:type="gramStart"/>
-      <w:r>
-        <w:t>served</w:t>
+        <w:t>: Total CCG spending on VCSEs against number of CCGs served</w:t>
       </w:r>
       <w:bookmarkEnd w:id="46"/>
-      <w:proofErr w:type="gramEnd"/>
     </w:p>
     <w:p>
       <w:pPr>
@@ -17615,13 +17506,7 @@
         <w:t xml:space="preserve">is likely to affect how they </w:t>
       </w:r>
       <w:r>
-        <w:t xml:space="preserve">engage in the commissioning process and will likely contrast with VCSEs </w:t>
-      </w:r>
-      <w:r>
-        <w:t>with multiple commissioning relationships</w:t>
-      </w:r>
-      <w:r>
-        <w:t xml:space="preserve"> (such as Marie Curie, Marie Stopes International, Integrated Care 24, the BPAS and Nuffield </w:t>
+        <w:t xml:space="preserve">engage in the commissioning process and will likely contrast with VCSEs with multiple commissioning relationships (such as Marie Curie, Marie Stopes International, Integrated Care 24, the BPAS and Nuffield </w:t>
       </w:r>
       <w:commentRangeStart w:id="47"/>
       <w:r>
@@ -17636,13 +17521,7 @@
         <w:commentReference w:id="47"/>
       </w:r>
       <w:r>
-        <w:t>)</w:t>
-      </w:r>
-      <w:r>
-        <w:t>.</w:t>
-      </w:r>
-      <w:r>
-        <w:t xml:space="preserve">  </w:t>
+        <w:t xml:space="preserve">).  </w:t>
       </w:r>
       <w:r>
         <w:t xml:space="preserve">Commissioning relationships will, </w:t>
@@ -17651,16 +17530,7 @@
         <w:t>of course</w:t>
       </w:r>
       <w:r>
-        <w:t xml:space="preserve">, also reflect </w:t>
-      </w:r>
-      <w:r>
-        <w:t>the extent to which individual VCSEs are dependent on CCG</w:t>
-      </w:r>
-      <w:r>
-        <w:t xml:space="preserve"> income</w:t>
-      </w:r>
-      <w:r>
-        <w:t xml:space="preserve"> within their </w:t>
+        <w:t xml:space="preserve">, also reflect the extent to which individual VCSEs are dependent on CCG income within their </w:t>
       </w:r>
       <w:r>
         <w:rPr>
@@ -17690,13 +17560,7 @@
         <w:t>but</w:t>
       </w:r>
       <w:r>
-        <w:t xml:space="preserve"> this </w:t>
-      </w:r>
-      <w:r>
-        <w:t xml:space="preserve">cannot be captured </w:t>
-      </w:r>
-      <w:r>
-        <w:t>through an analysis of CCG accounts alone.</w:t>
+        <w:t xml:space="preserve"> this cannot be captured through an analysis of CCG accounts alone.</w:t>
       </w:r>
     </w:p>
     <w:p>
@@ -18026,10 +17890,7 @@
         <w:t>) to just 1.3% (</w:t>
       </w:r>
       <w:r>
-        <w:t>Crawley).</w:t>
-      </w:r>
-      <w:r>
-        <w:t xml:space="preserve"> There may, as illustrated by </w:t>
+        <w:t xml:space="preserve">Crawley). There may, as illustrated by </w:t>
       </w:r>
       <w:r>
         <w:fldChar w:fldCharType="begin"/>
@@ -18745,14 +18606,9 @@
         <w:t>&amp;</w:t>
       </w:r>
       <w:r>
-        <w:t xml:space="preserve"> non-VCSE </w:t>
-      </w:r>
-      <w:proofErr w:type="gramStart"/>
-      <w:r>
-        <w:t>suppliers</w:t>
+        <w:t xml:space="preserve"> non-VCSE suppliers</w:t>
       </w:r>
       <w:bookmarkEnd w:id="63"/>
-      <w:proofErr w:type="gramEnd"/>
     </w:p>
     <w:p>
       <w:pPr>
@@ -19066,15 +18922,7 @@
         <w:t xml:space="preserve">on </w:t>
       </w:r>
       <w:r>
-        <w:t xml:space="preserve">the secondary selection criteria (budget size, urban/rural, ethnic composition, </w:t>
-      </w:r>
-      <w:proofErr w:type="gramStart"/>
-      <w:r>
-        <w:t>deprivation</w:t>
-      </w:r>
-      <w:proofErr w:type="gramEnd"/>
-      <w:r>
-        <w:t xml:space="preserve"> and broad commissioning arrangements), </w:t>
+        <w:t xml:space="preserve">the secondary selection criteria (budget size, urban/rural, ethnic composition, deprivation and broad commissioning arrangements), </w:t>
       </w:r>
       <w:r>
         <w:t xml:space="preserve">aiming for </w:t>
@@ -19519,19 +19367,8 @@
           <w:sz w:val="24"/>
           <w:szCs w:val="24"/>
         </w:rPr>
-        <w:t xml:space="preserve">For the team: remove before making publicly available on </w:t>
-      </w:r>
-      <w:proofErr w:type="gramStart"/>
-      <w:r>
-        <w:rPr>
-          <w:b/>
-          <w:bCs/>
-          <w:sz w:val="24"/>
-          <w:szCs w:val="24"/>
-        </w:rPr>
-        <w:t>github</w:t>
-      </w:r>
-      <w:proofErr w:type="gramEnd"/>
+        <w:t>For the team: remove before making publicly available on github</w:t>
+      </w:r>
     </w:p>
     <w:p>
       <w:pPr>
@@ -19670,10 +19507,7 @@
         <w:t xml:space="preserve">potential </w:t>
       </w:r>
       <w:r>
-        <w:t>relatively little health service research has sought to utilise</w:t>
-      </w:r>
-      <w:r>
-        <w:t xml:space="preserve"> </w:t>
+        <w:t xml:space="preserve">relatively little health service research has sought to utilise </w:t>
       </w:r>
       <w:r>
         <w:t xml:space="preserve">the “over-threshold” expenditure data collected by CCGs and NHS Trusts since 2013.  The </w:t>
@@ -19766,10 +19600,7 @@
         <w:pStyle w:val="ListBullet"/>
       </w:pPr>
       <w:r>
-        <w:t xml:space="preserve">The </w:t>
-      </w:r>
-      <w:r>
-        <w:t>“over-threshold” accounts</w:t>
+        <w:t>The “over-threshold” accounts</w:t>
       </w:r>
       <w:r>
         <w:t xml:space="preserve"> must be published in csv format. The common practice of making files available in pdf format makes the </w:t>
@@ -19788,7 +19619,6 @@
       <w:r>
         <w:t xml:space="preserve">The accounts must be made available using permanent </w:t>
       </w:r>
-      <w:proofErr w:type="spellStart"/>
       <w:r>
         <w:rPr>
           <w:i/>
@@ -19796,7 +19626,6 @@
         </w:rPr>
         <w:t>url</w:t>
       </w:r>
-      <w:proofErr w:type="spellEnd"/>
       <w:r>
         <w:t xml:space="preserve"> addresses to support the use of Reproducible Analytical Pipelines and ensure future availability. With the reorganisation of commissioners and ongoing churn of health providers – and resulting loss of </w:t>
       </w:r>
@@ -19805,13 +19634,7 @@
       </w:r>
       <w:r>
         <w:lastRenderedPageBreak/>
-        <w:t>institutional memory and data – this requires that all</w:t>
-      </w:r>
-      <w:r>
-        <w:t xml:space="preserve"> </w:t>
-      </w:r>
-      <w:r>
-        <w:t xml:space="preserve">accounts are submitted to </w:t>
+        <w:t xml:space="preserve">institutional memory and data – this requires that all accounts are submitted to </w:t>
       </w:r>
       <w:hyperlink r:id="rId30" w:history="1">
         <w:r>
@@ -19838,19 +19661,7 @@
         <w:pStyle w:val="ListBullet"/>
       </w:pPr>
       <w:r>
-        <w:t xml:space="preserve">All organisations are required to make the monthly </w:t>
-      </w:r>
-      <w:r>
-        <w:t>“over-threshold” accounts</w:t>
-      </w:r>
-      <w:r>
-        <w:t xml:space="preserve"> available in .csv format and, where there are problems, their response to requests for accounts should be quick and effective. This was not always the case and, even after formal </w:t>
-      </w:r>
-      <w:r>
-        <w:t>Freedom of Information (FoI)</w:t>
-      </w:r>
-      <w:r>
-        <w:t xml:space="preserve"> requests, we were unable to obtain 2018/19 data for four CCGs.</w:t>
+        <w:t>All organisations are required to make the monthly “over-threshold” accounts available in .csv format and, where there are problems, their response to requests for accounts should be quick and effective. This was not always the case and, even after formal Freedom of Information (FoI) requests, we were unable to obtain 2018/19 data for four CCGs.</w:t>
       </w:r>
     </w:p>
     <w:p>
@@ -19858,13 +19669,7 @@
         <w:pStyle w:val="BodyText"/>
       </w:pPr>
       <w:r>
-        <w:t xml:space="preserve">HM Treasury’s guidance is now somewhat dated, and certainly pre-dates the widespread adoption of data-scraping and other automated techniques used to process large and complex datasets.  The following would greatly enhance the value of the </w:t>
-      </w:r>
-      <w:r>
-        <w:t>“over-threshold” accounts</w:t>
-      </w:r>
-      <w:r>
-        <w:t xml:space="preserve"> to health services research:</w:t>
+        <w:t>HM Treasury’s guidance is now somewhat dated, and certainly pre-dates the widespread adoption of data-scraping and other automated techniques used to process large and complex datasets.  The following would greatly enhance the value of the “over-threshold” accounts to health services research:</w:t>
       </w:r>
     </w:p>
     <w:p>
@@ -19889,13 +19694,7 @@
         <w:t xml:space="preserve">there has been a concomitant loss of information on how spending varies geographically. The use of supplier postcode, which is currently rare even though HM Treasury’s guidance states that this should be published if available, would help.  </w:t>
       </w:r>
       <w:r>
-        <w:t xml:space="preserve">It would also greatly help developing an understanding of spending patterns if ICS </w:t>
-      </w:r>
-      <w:r>
-        <w:t>“over-threshold” accounts</w:t>
-      </w:r>
-      <w:r>
-        <w:t xml:space="preserve"> state whether particular invoices referred to pan-ICS activity, or were focussed on one or more of the ‘places’ or ‘neighbourhoods’ into which ICS are now divided.</w:t>
+        <w:t>It would also greatly help developing an understanding of spending patterns if ICS “over-threshold” accounts state whether particular invoices referred to pan-ICS activity, or were focussed on one or more of the ‘places’ or ‘neighbourhoods’ into which ICS are now divided.</w:t>
       </w:r>
     </w:p>
     <w:sectPr>
@@ -20356,13 +20155,7 @@
       </w:r>
       <w:hyperlink r:id="rId1" w:history="1">
         <w:r>
-          <w:t>https://t</w:t>
-        </w:r>
-        <w:r>
-          <w:t>i</w:t>
-        </w:r>
-        <w:r>
-          <w:t>nyurl.com/4m9p23hp)</w:t>
+          <w:t>https://tinyurl.com/4m9p23hp)</w:t>
         </w:r>
       </w:hyperlink>
       <w:r>
@@ -20417,7 +20210,6 @@
       <w:r>
         <w:t xml:space="preserve">. </w:t>
       </w:r>
-      <w:proofErr w:type="spellStart"/>
       <w:r>
         <w:rPr>
           <w:i/>
@@ -20425,7 +20217,6 @@
         </w:rPr>
         <w:t>Kyklos</w:t>
       </w:r>
-      <w:proofErr w:type="spellEnd"/>
       <w:r>
         <w:t xml:space="preserve">, </w:t>
       </w:r>
@@ -20454,15 +20245,7 @@
         <w:t>337</w:t>
       </w:r>
       <w:r>
-        <w:t xml:space="preserve">. </w:t>
-      </w:r>
-      <w:proofErr w:type="spellStart"/>
-      <w:r>
-        <w:t>doi</w:t>
-      </w:r>
-      <w:proofErr w:type="spellEnd"/>
-      <w:r>
-        <w:t xml:space="preserve">: </w:t>
+        <w:t xml:space="preserve">. doi: </w:t>
       </w:r>
       <w:hyperlink r:id="rId2" w:tgtFrame="_blank" w:tooltip="Link to external resource: 10.1111/kykl.12171" w:history="1">
         <w:r>
@@ -20487,7 +20270,6 @@
         </w:rPr>
         <w:t xml:space="preserve"> </w:t>
       </w:r>
-      <w:proofErr w:type="spellStart"/>
       <w:r>
         <w:rPr>
           <w:i/>
@@ -20495,7 +20277,6 @@
         </w:rPr>
         <w:t>SocArXiv</w:t>
       </w:r>
-      <w:proofErr w:type="spellEnd"/>
       <w:r>
         <w:t xml:space="preserve">, </w:t>
       </w:r>
@@ -20521,71 +20302,43 @@
         <w:rPr>
           <w:lang w:val="en-US"/>
         </w:rPr>
+        <w:t xml:space="preserve"> Goodair, B</w:t>
+      </w:r>
+      <w:r>
+        <w:rPr>
+          <w:lang w:val="en-US"/>
+        </w:rPr>
+        <w:t>.</w:t>
+      </w:r>
+      <w:r>
+        <w:rPr>
+          <w:lang w:val="en-US"/>
+        </w:rPr>
         <w:t xml:space="preserve"> </w:t>
       </w:r>
-      <w:proofErr w:type="spellStart"/>
       <w:r>
         <w:rPr>
           <w:lang w:val="en-US"/>
         </w:rPr>
-        <w:t>Goodair</w:t>
-      </w:r>
-      <w:proofErr w:type="spellEnd"/>
+        <w:t>&amp;</w:t>
+      </w:r>
       <w:r>
         <w:rPr>
           <w:lang w:val="en-US"/>
         </w:rPr>
-        <w:t>, B</w:t>
+        <w:t xml:space="preserve"> Reeves, A</w:t>
       </w:r>
       <w:r>
         <w:rPr>
           <w:lang w:val="en-US"/>
         </w:rPr>
-        <w:t>.</w:t>
+        <w:t>. (2022)</w:t>
       </w:r>
       <w:r>
         <w:rPr>
           <w:lang w:val="en-US"/>
         </w:rPr>
-        <w:t xml:space="preserve"> </w:t>
-      </w:r>
-      <w:r>
-        <w:rPr>
-          <w:lang w:val="en-US"/>
-        </w:rPr>
-        <w:t>&amp;</w:t>
-      </w:r>
-      <w:r>
-        <w:rPr>
-          <w:lang w:val="en-US"/>
-        </w:rPr>
-        <w:t xml:space="preserve"> Reeves, A</w:t>
-      </w:r>
-      <w:r>
-        <w:rPr>
-          <w:lang w:val="en-US"/>
-        </w:rPr>
-        <w:t>. (2022)</w:t>
-      </w:r>
-      <w:r>
-        <w:rPr>
-          <w:lang w:val="en-US"/>
-        </w:rPr>
-        <w:t xml:space="preserve"> Outsourcing health-care services to the private sector and treatable mortality rates in England, 2013-20: an observational study of NHS </w:t>
-      </w:r>
-      <w:proofErr w:type="spellStart"/>
-      <w:r>
-        <w:rPr>
-          <w:lang w:val="en-US"/>
-        </w:rPr>
-        <w:t>privatisation</w:t>
-      </w:r>
-      <w:proofErr w:type="spellEnd"/>
-      <w:r>
-        <w:rPr>
-          <w:lang w:val="en-US"/>
-        </w:rPr>
-        <w:t xml:space="preserve">, </w:t>
+        <w:t xml:space="preserve"> Outsourcing health-care services to the private sector and treatable mortality rates in England, 2013-20: an observational study of NHS privatisation, </w:t>
       </w:r>
       <w:r>
         <w:rPr>
@@ -21082,21 +20835,12 @@
       <w:r>
         <w:t xml:space="preserve">David Robinson (2020). </w:t>
       </w:r>
-      <w:proofErr w:type="spellStart"/>
       <w:r>
         <w:rPr>
           <w:i/>
           <w:iCs/>
         </w:rPr>
-        <w:t>fuzzyjoin</w:t>
-      </w:r>
-      <w:proofErr w:type="spellEnd"/>
-      <w:r>
-        <w:rPr>
-          <w:i/>
-          <w:iCs/>
-        </w:rPr>
-        <w:t>: Join Tables Together on Inexact Matching</w:t>
+        <w:t>fuzzyjoin: Join Tables Together on Inexact Matching</w:t>
       </w:r>
       <w:r>
         <w:t>. R package version 0.1.6. https://CRAN.R-project.org/package=fuzzyjoin</w:t>
@@ -21189,21 +20933,12 @@
         <w:tab/>
         <w:t xml:space="preserve">C Rahal (2021) </w:t>
       </w:r>
-      <w:proofErr w:type="spellStart"/>
       <w:r>
         <w:rPr>
           <w:i/>
           <w:iCs/>
         </w:rPr>
-        <w:t>NHSSpend</w:t>
-      </w:r>
-      <w:proofErr w:type="spellEnd"/>
-      <w:r>
-        <w:rPr>
-          <w:i/>
-          <w:iCs/>
-        </w:rPr>
-        <w:t>: Tools and data for NHS procurement</w:t>
+        <w:t>NHSSpend: Tools and data for NHS procurement</w:t>
       </w:r>
       <w:r>
         <w:t xml:space="preserve"> </w:t>
@@ -21313,14 +21048,7 @@
       </w:r>
       <w:r>
         <w:tab/>
-      </w:r>
-      <w:proofErr w:type="spellStart"/>
-      <w:r>
-        <w:t>Dayson</w:t>
-      </w:r>
-      <w:proofErr w:type="spellEnd"/>
-      <w:r>
-        <w:t xml:space="preserve">, C. et al. (2013) </w:t>
+        <w:t xml:space="preserve">Dayson, C. et al. (2013) </w:t>
       </w:r>
       <w:r>
         <w:rPr>
@@ -21364,21 +21092,7 @@
           <w:i/>
           <w:iCs/>
         </w:rPr>
-        <w:t xml:space="preserve">Accounts for </w:t>
-      </w:r>
-      <w:r>
-        <w:rPr>
-          <w:i/>
-          <w:iCs/>
-        </w:rPr>
-        <w:t>City Health Care Partnership</w:t>
-      </w:r>
-      <w:r>
-        <w:rPr>
-          <w:i/>
-          <w:iCs/>
-        </w:rPr>
-        <w:t xml:space="preserve">, </w:t>
+        <w:t xml:space="preserve">Accounts for City Health Care Partnership, </w:t>
       </w:r>
       <w:r>
         <w:rPr>
@@ -24771,6 +24485,7 @@
   <w:style w:type="character" w:default="1" w:styleId="DefaultParagraphFont">
     <w:name w:val="Default Paragraph Font"/>
     <w:uiPriority w:val="1"/>
+    <w:semiHidden/>
     <w:unhideWhenUsed/>
   </w:style>
   <w:style w:type="table" w:default="1" w:styleId="TableNormal">
@@ -26234,7 +25949,12 @@
 </file>
 
 <file path=customXml/item2.xml><?xml version="1.0" encoding="utf-8"?>
-<b:Sources xmlns:b="http://schemas.openxmlformats.org/officeDocument/2006/bibliography" xmlns="http://schemas.openxmlformats.org/officeDocument/2006/bibliography" SelectedStyle="\APASixthEditionOfficeOnline.xsl" StyleName="APA" Version="6"/>
+<?mso-contentType ?>
+<FormTemplates xmlns="http://schemas.microsoft.com/sharepoint/v3/contenttype/forms">
+  <Display>DocumentLibraryForm</Display>
+  <Edit>DocumentLibraryForm</Edit>
+  <New>DocumentLibraryForm</New>
+</FormTemplates>
 </file>
 
 <file path=customXml/item3.xml><?xml version="1.0" encoding="utf-8"?>
@@ -26244,12 +25964,7 @@
 </file>
 
 <file path=customXml/item4.xml><?xml version="1.0" encoding="utf-8"?>
-<?mso-contentType ?>
-<FormTemplates xmlns="http://schemas.microsoft.com/sharepoint/v3/contenttype/forms">
-  <Display>DocumentLibraryForm</Display>
-  <Edit>DocumentLibraryForm</Edit>
-  <New>DocumentLibraryForm</New>
-</FormTemplates>
+<b:Sources xmlns:b="http://schemas.openxmlformats.org/officeDocument/2006/bibliography" xmlns="http://schemas.openxmlformats.org/officeDocument/2006/bibliography" SelectedStyle="\APASixthEditionOfficeOnline.xsl" StyleName="APA" Version="6"/>
 </file>
 
 <file path=customXml/itemProps1.xml><?xml version="1.0" encoding="utf-8"?>
@@ -26272,9 +25987,9 @@
 </file>
 
 <file path=customXml/itemProps2.xml><?xml version="1.0" encoding="utf-8"?>
-<ds:datastoreItem xmlns:ds="http://schemas.openxmlformats.org/officeDocument/2006/customXml" ds:itemID="{7E514E1C-8D7C-4EF7-97A3-FC0D7F2A565F}">
+<ds:datastoreItem xmlns:ds="http://schemas.openxmlformats.org/officeDocument/2006/customXml" ds:itemID="{3BEBB19F-8E9C-47E2-A525-B178D5D25E3F}">
   <ds:schemaRefs>
-    <ds:schemaRef ds:uri="http://schemas.openxmlformats.org/officeDocument/2006/bibliography"/>
+    <ds:schemaRef ds:uri="http://schemas.microsoft.com/sharepoint/v3/contenttype/forms"/>
   </ds:schemaRefs>
 </ds:datastoreItem>
 </file>
@@ -26289,9 +26004,9 @@
 </file>
 
 <file path=customXml/itemProps4.xml><?xml version="1.0" encoding="utf-8"?>
-<ds:datastoreItem xmlns:ds="http://schemas.openxmlformats.org/officeDocument/2006/customXml" ds:itemID="{3BEBB19F-8E9C-47E2-A525-B178D5D25E3F}">
+<ds:datastoreItem xmlns:ds="http://schemas.openxmlformats.org/officeDocument/2006/customXml" ds:itemID="{7E514E1C-8D7C-4EF7-97A3-FC0D7F2A565F}">
   <ds:schemaRefs>
-    <ds:schemaRef ds:uri="http://schemas.microsoft.com/sharepoint/v3/contenttype/forms"/>
+    <ds:schemaRef ds:uri="http://schemas.openxmlformats.org/officeDocument/2006/bibliography"/>
   </ds:schemaRefs>
 </ds:datastoreItem>
 </file>
</xml_diff>

<commit_message>
MS Word document for download
</commit_message>
<xml_diff>
--- a/CCG_VCSE_Spend_Report.docx
+++ b/CCG_VCSE_Spend_Report.docx
@@ -18207,7 +18207,7 @@
         <w:fldChar w:fldCharType="begin"/>
       </w:r>
       <w:r>
-        <w:instrText xml:space="preserve"> REF _Ref126416830 \h </w:instrText>
+        <w:instrText xml:space="preserve"> REF _Ref126851529 \h </w:instrText>
       </w:r>
       <w:r>
         <w:fldChar w:fldCharType="separate"/>
@@ -18225,7 +18225,10 @@
         <w:fldChar w:fldCharType="end"/>
       </w:r>
       <w:r>
-        <w:t xml:space="preserve"> (which focuses on the split of non-NHS/LA spend between VCSE and non-VCSE suppliers). </w:t>
+        <w:t xml:space="preserve"> </w:t>
+      </w:r>
+      <w:r>
+        <w:t xml:space="preserve">(which focuses on the split of non-NHS/LA spend between VCSE and non-VCSE suppliers). </w:t>
       </w:r>
     </w:p>
     <w:p>
@@ -18309,11 +18312,6 @@
     <w:p>
       <w:pPr>
         <w:pStyle w:val="AfterTableGap"/>
-      </w:pPr>
-    </w:p>
-    <w:p>
-      <w:pPr>
-        <w:pStyle w:val="BodyText"/>
         <w:keepNext/>
       </w:pPr>
       <w:r>
@@ -18321,10 +18319,10 @@
           <w:noProof/>
         </w:rPr>
         <w:drawing>
-          <wp:inline distT="0" distB="0" distL="0" distR="0" wp14:anchorId="43BC1226" wp14:editId="562A1FE8">
+          <wp:inline distT="0" distB="0" distL="0" distR="0" wp14:anchorId="279CB660" wp14:editId="212BF5DC">
             <wp:extent cx="5731510" cy="2148205"/>
             <wp:effectExtent l="0" t="0" r="2540" b="4445"/>
-            <wp:docPr id="9" name="Picture 9" descr="Chart&#10;&#10;Description automatically generated"/>
+            <wp:docPr id="2" name="Picture 2" descr="Chart&#10;&#10;Description automatically generated"/>
             <wp:cNvGraphicFramePr>
               <a:graphicFrameLocks xmlns:a="http://schemas.openxmlformats.org/drawingml/2006/main" noChangeAspect="1"/>
             </wp:cNvGraphicFramePr>
@@ -18332,7 +18330,7 @@
               <a:graphicData uri="http://schemas.openxmlformats.org/drawingml/2006/picture">
                 <pic:pic xmlns:pic="http://schemas.openxmlformats.org/drawingml/2006/picture">
                   <pic:nvPicPr>
-                    <pic:cNvPr id="9" name="Picture 9" descr="Chart&#10;&#10;Description automatically generated"/>
+                    <pic:cNvPr id="2" name="Picture 2" descr="Chart&#10;&#10;Description automatically generated"/>
                     <pic:cNvPicPr/>
                   </pic:nvPicPr>
                   <pic:blipFill>
@@ -18367,8 +18365,7 @@
       <w:pPr>
         <w:pStyle w:val="FigureCaption"/>
       </w:pPr>
-      <w:bookmarkStart w:id="59" w:name="_Ref126416830"/>
-      <w:bookmarkStart w:id="60" w:name="_Toc126590698"/>
+      <w:bookmarkStart w:id="59" w:name="_Ref126851529"/>
       <w:r>
         <w:t xml:space="preserve">Figure </w:t>
       </w:r>
@@ -18382,15 +18379,11 @@
       </w:fldSimple>
       <w:bookmarkEnd w:id="59"/>
       <w:r>
-        <w:t xml:space="preserve">: Relative </w:t>
-      </w:r>
-      <w:r>
-        <w:t xml:space="preserve">split of non-NHS/LA spend between VCSE and non-VCSE </w:t>
-      </w:r>
-      <w:r>
-        <w:t>suppliers</w:t>
-      </w:r>
-      <w:bookmarkEnd w:id="60"/>
+        <w:t xml:space="preserve">: </w:t>
+      </w:r>
+      <w:r>
+        <w:t>Relative split of non-NHS/LA spend between VCSE and non-VCSE suppliers</w:t>
+      </w:r>
     </w:p>
     <w:p>
       <w:pPr>
@@ -18508,17 +18501,17 @@
       <w:r>
         <w:t xml:space="preserve">rather than regional </w:t>
       </w:r>
-      <w:commentRangeStart w:id="61"/>
+      <w:commentRangeStart w:id="60"/>
       <w:r>
         <w:t>factors</w:t>
       </w:r>
-      <w:commentRangeEnd w:id="61"/>
+      <w:commentRangeEnd w:id="60"/>
       <w:r>
         <w:rPr>
           <w:rStyle w:val="CommentReference"/>
           <w:rFonts w:asciiTheme="minorHAnsi" w:hAnsiTheme="minorHAnsi" w:cstheme="minorBidi"/>
         </w:rPr>
-        <w:commentReference w:id="61"/>
+        <w:commentReference w:id="60"/>
       </w:r>
       <w:r>
         <w:t>.</w:t>
@@ -18582,8 +18575,8 @@
       <w:pPr>
         <w:pStyle w:val="FigureCaption"/>
       </w:pPr>
-      <w:bookmarkStart w:id="62" w:name="_Ref126418317"/>
-      <w:bookmarkStart w:id="63" w:name="_Toc126590699"/>
+      <w:bookmarkStart w:id="61" w:name="_Ref126418317"/>
+      <w:bookmarkStart w:id="62" w:name="_Toc126590699"/>
       <w:r>
         <w:t xml:space="preserve">Figure </w:t>
       </w:r>
@@ -18595,20 +18588,20 @@
           <w:t>10</w:t>
         </w:r>
       </w:fldSimple>
+      <w:bookmarkEnd w:id="61"/>
+      <w:r>
+        <w:t>: Map of r</w:t>
+      </w:r>
+      <w:r>
+        <w:t xml:space="preserve">elative split of non-NHS/LA spend between VCSE </w:t>
+      </w:r>
+      <w:r>
+        <w:t>&amp;</w:t>
+      </w:r>
+      <w:r>
+        <w:t xml:space="preserve"> non-VCSE suppliers</w:t>
+      </w:r>
       <w:bookmarkEnd w:id="62"/>
-      <w:r>
-        <w:t>: Map of r</w:t>
-      </w:r>
-      <w:r>
-        <w:t xml:space="preserve">elative split of non-NHS/LA spend between VCSE </w:t>
-      </w:r>
-      <w:r>
-        <w:t>&amp;</w:t>
-      </w:r>
-      <w:r>
-        <w:t xml:space="preserve"> non-VCSE suppliers</w:t>
-      </w:r>
-      <w:bookmarkEnd w:id="63"/>
     </w:p>
     <w:p>
       <w:pPr>
@@ -18770,8 +18763,8 @@
           <w:noProof/>
         </w:rPr>
       </w:pPr>
-      <w:bookmarkStart w:id="64" w:name="_Ref126453864"/>
-      <w:bookmarkStart w:id="65" w:name="_Toc126590700"/>
+      <w:bookmarkStart w:id="63" w:name="_Ref126453864"/>
+      <w:bookmarkStart w:id="64" w:name="_Toc126590700"/>
       <w:r>
         <w:t xml:space="preserve">Figure </w:t>
       </w:r>
@@ -18783,17 +18776,17 @@
           <w:t>11</w:t>
         </w:r>
       </w:fldSimple>
+      <w:bookmarkEnd w:id="63"/>
+      <w:r>
+        <w:t xml:space="preserve">: Percent Overall CCG Spending </w:t>
+      </w:r>
+      <w:r>
+        <w:rPr>
+          <w:noProof/>
+        </w:rPr>
+        <w:t>of VCSE Suppliers</w:t>
+      </w:r>
       <w:bookmarkEnd w:id="64"/>
-      <w:r>
-        <w:t xml:space="preserve">: Percent Overall CCG Spending </w:t>
-      </w:r>
-      <w:r>
-        <w:rPr>
-          <w:noProof/>
-        </w:rPr>
-        <w:t>of VCSE Suppliers</w:t>
-      </w:r>
-      <w:bookmarkEnd w:id="65"/>
     </w:p>
     <w:p>
       <w:pPr>
@@ -18856,8 +18849,8 @@
       <w:pPr>
         <w:pStyle w:val="FigureCaption"/>
       </w:pPr>
-      <w:bookmarkStart w:id="66" w:name="_Ref126453987"/>
-      <w:bookmarkStart w:id="67" w:name="_Toc126590701"/>
+      <w:bookmarkStart w:id="65" w:name="_Ref126453987"/>
+      <w:bookmarkStart w:id="66" w:name="_Toc126590701"/>
       <w:r>
         <w:t xml:space="preserve">Figure </w:t>
       </w:r>
@@ -18869,11 +18862,11 @@
           <w:t>12</w:t>
         </w:r>
       </w:fldSimple>
+      <w:bookmarkEnd w:id="65"/>
+      <w:r>
+        <w:t>: Per capita CCG Spending on VCSE suppliers</w:t>
+      </w:r>
       <w:bookmarkEnd w:id="66"/>
-      <w:r>
-        <w:t>: Per capita CCG Spending on VCSE suppliers</w:t>
-      </w:r>
-      <w:bookmarkEnd w:id="67"/>
     </w:p>
     <w:p>
       <w:pPr>
@@ -18884,14 +18877,14 @@
       <w:pPr>
         <w:pStyle w:val="Heading1"/>
       </w:pPr>
-      <w:bookmarkStart w:id="68" w:name="_Toc126590682"/>
+      <w:bookmarkStart w:id="67" w:name="_Toc126590682"/>
       <w:r>
         <w:t>Shortlisting Potential Study Sites</w:t>
       </w:r>
       <w:r>
         <w:t xml:space="preserve"> for the 3SC Project</w:t>
       </w:r>
-      <w:bookmarkEnd w:id="68"/>
+      <w:bookmarkEnd w:id="67"/>
     </w:p>
     <w:p>
       <w:pPr>
@@ -19084,8 +19077,8 @@
       <w:pPr>
         <w:pStyle w:val="FigureCaption"/>
       </w:pPr>
-      <w:bookmarkStart w:id="69" w:name="_Ref126502718"/>
-      <w:bookmarkStart w:id="70" w:name="_Toc126590702"/>
+      <w:bookmarkStart w:id="68" w:name="_Ref126502718"/>
+      <w:bookmarkStart w:id="69" w:name="_Toc126590702"/>
       <w:r>
         <w:t xml:space="preserve">Figure </w:t>
       </w:r>
@@ -19097,14 +19090,14 @@
           <w:t>13</w:t>
         </w:r>
       </w:fldSimple>
+      <w:bookmarkEnd w:id="68"/>
+      <w:r>
+        <w:t xml:space="preserve">: </w:t>
+      </w:r>
+      <w:r>
+        <w:t>Short-list of potential case-study CCGs (points jittered to preserve anonymity)</w:t>
+      </w:r>
       <w:bookmarkEnd w:id="69"/>
-      <w:r>
-        <w:t xml:space="preserve">: </w:t>
-      </w:r>
-      <w:r>
-        <w:t>Short-list of potential case-study CCGs (points jittered to preserve anonymity)</w:t>
-      </w:r>
-      <w:bookmarkEnd w:id="70"/>
     </w:p>
     <w:p>
       <w:pPr>
@@ -19285,7 +19278,7 @@
         <w:pStyle w:val="Caption"/>
         <w:jc w:val="both"/>
       </w:pPr>
-      <w:bookmarkStart w:id="71" w:name="_Toc126590703"/>
+      <w:bookmarkStart w:id="70" w:name="_Toc126590703"/>
       <w:r>
         <w:t xml:space="preserve">Figure </w:t>
       </w:r>
@@ -19303,7 +19296,7 @@
       <w:r>
         <w:t>Final distribution of case-study CCGs (points jittered to preserve anonymity)</w:t>
       </w:r>
-      <w:bookmarkEnd w:id="71"/>
+      <w:bookmarkEnd w:id="70"/>
     </w:p>
     <w:p>
       <w:pPr>
@@ -19317,17 +19310,17 @@
       <w:r>
         <w:t xml:space="preserve">Bespoke reports detailing what could be extracted from the 2018/19 CCG accounts were provided to, and discussed with, panels from each of the study </w:t>
       </w:r>
-      <w:commentRangeStart w:id="72"/>
+      <w:commentRangeStart w:id="71"/>
       <w:r>
         <w:t>sites</w:t>
       </w:r>
-      <w:commentRangeEnd w:id="72"/>
+      <w:commentRangeEnd w:id="71"/>
       <w:r>
         <w:rPr>
           <w:rStyle w:val="CommentReference"/>
           <w:rFonts w:asciiTheme="minorHAnsi" w:hAnsiTheme="minorHAnsi" w:cstheme="minorBidi"/>
         </w:rPr>
-        <w:commentReference w:id="72"/>
+        <w:commentReference w:id="71"/>
       </w:r>
       <w:r>
         <w:t xml:space="preserve">.  </w:t>
@@ -19461,8 +19454,8 @@
       <w:pPr>
         <w:pStyle w:val="Heading1"/>
       </w:pPr>
-      <w:bookmarkStart w:id="73" w:name="_Toc120452086"/>
-      <w:bookmarkStart w:id="74" w:name="_Toc126590683"/>
+      <w:bookmarkStart w:id="72" w:name="_Toc120452086"/>
+      <w:bookmarkStart w:id="73" w:name="_Toc126590683"/>
       <w:r>
         <w:t xml:space="preserve">Improving the </w:t>
       </w:r>
@@ -19475,20 +19468,20 @@
       <w:r>
         <w:t xml:space="preserve">xpenditure </w:t>
       </w:r>
+      <w:bookmarkEnd w:id="72"/>
+      <w:r>
+        <w:t>a</w:t>
+      </w:r>
+      <w:r>
+        <w:t>ccounts</w:t>
+      </w:r>
+      <w:r>
+        <w:t xml:space="preserve"> </w:t>
+      </w:r>
+      <w:r>
+        <w:t>for Health Service Research</w:t>
+      </w:r>
       <w:bookmarkEnd w:id="73"/>
-      <w:r>
-        <w:t>a</w:t>
-      </w:r>
-      <w:r>
-        <w:t>ccounts</w:t>
-      </w:r>
-      <w:r>
-        <w:t xml:space="preserve"> </w:t>
-      </w:r>
-      <w:r>
-        <w:t>for Health Service Research</w:t>
-      </w:r>
-      <w:bookmarkEnd w:id="74"/>
       <w:r>
         <w:t xml:space="preserve"> </w:t>
       </w:r>
@@ -19946,7 +19939,7 @@
       </w:r>
     </w:p>
   </w:comment>
-  <w:comment w:id="61" w:author="Alex Gibson" w:date="2023-02-05T13:06:00Z" w:initials="AG">
+  <w:comment w:id="60" w:author="Alex Gibson" w:date="2023-02-05T13:06:00Z" w:initials="AG">
     <w:p>
       <w:pPr>
         <w:pStyle w:val="CommentText"/>
@@ -19962,7 +19955,7 @@
       </w:r>
     </w:p>
   </w:comment>
-  <w:comment w:id="72" w:author="Alex Gibson" w:date="2023-02-05T16:01:00Z" w:initials="AG">
+  <w:comment w:id="71" w:author="Alex Gibson" w:date="2023-02-05T16:01:00Z" w:initials="AG">
     <w:p>
       <w:pPr>
         <w:pStyle w:val="CommentText"/>
@@ -25764,6 +25757,15 @@
 </file>
 
 <file path=customXml/item1.xml><?xml version="1.0" encoding="utf-8"?>
+<?mso-contentType ?>
+<FormTemplates xmlns="http://schemas.microsoft.com/sharepoint/v3/contenttype/forms">
+  <Display>DocumentLibraryForm</Display>
+  <Edit>DocumentLibraryForm</Edit>
+  <New>DocumentLibraryForm</New>
+</FormTemplates>
+</file>
+
+<file path=customXml/item2.xml><?xml version="1.0" encoding="utf-8"?>
 <ct:contentTypeSchema xmlns:ct="http://schemas.microsoft.com/office/2006/metadata/contentType" xmlns:ma="http://schemas.microsoft.com/office/2006/metadata/properties/metaAttributes" ct:_="" ma:_="" ma:contentTypeName="Document" ma:contentTypeID="0x010100A16999B1FE363B40BFCD67F771D8CA7F" ma:contentTypeVersion="7" ma:contentTypeDescription="Create a new document." ma:contentTypeScope="" ma:versionID="babad38d02b9a26ca05952e580d6e022">
   <xsd:schema xmlns:xsd="http://www.w3.org/2001/XMLSchema" xmlns:xs="http://www.w3.org/2001/XMLSchema" xmlns:p="http://schemas.microsoft.com/office/2006/metadata/properties" xmlns:ns3="4d7a672e-0b71-4566-a77c-cf024d3b3bbf" xmlns:ns4="ced6eee0-4f99-44d5-87ec-db656313c597" targetNamespace="http://schemas.microsoft.com/office/2006/metadata/properties" ma:root="true" ma:fieldsID="d5dc54e31fcefe75663984f2d0b2ebf0" ns3:_="" ns4:_="">
     <xsd:import namespace="4d7a672e-0b71-4566-a77c-cf024d3b3bbf"/>
@@ -25948,26 +25950,25 @@
 </ct:contentTypeSchema>
 </file>
 
-<file path=customXml/item2.xml><?xml version="1.0" encoding="utf-8"?>
-<?mso-contentType ?>
-<FormTemplates xmlns="http://schemas.microsoft.com/sharepoint/v3/contenttype/forms">
-  <Display>DocumentLibraryForm</Display>
-  <Edit>DocumentLibraryForm</Edit>
-  <New>DocumentLibraryForm</New>
-</FormTemplates>
+<file path=customXml/item3.xml><?xml version="1.0" encoding="utf-8"?>
+<b:Sources xmlns:b="http://schemas.openxmlformats.org/officeDocument/2006/bibliography" xmlns="http://schemas.openxmlformats.org/officeDocument/2006/bibliography" SelectedStyle="\APASixthEditionOfficeOnline.xsl" StyleName="APA" Version="6"/>
 </file>
 
-<file path=customXml/item3.xml><?xml version="1.0" encoding="utf-8"?>
+<file path=customXml/item4.xml><?xml version="1.0" encoding="utf-8"?>
 <p:properties xmlns:p="http://schemas.microsoft.com/office/2006/metadata/properties" xmlns:xsi="http://www.w3.org/2001/XMLSchema-instance" xmlns:pc="http://schemas.microsoft.com/office/infopath/2007/PartnerControls">
   <documentManagement/>
 </p:properties>
 </file>
 
-<file path=customXml/item4.xml><?xml version="1.0" encoding="utf-8"?>
-<b:Sources xmlns:b="http://schemas.openxmlformats.org/officeDocument/2006/bibliography" xmlns="http://schemas.openxmlformats.org/officeDocument/2006/bibliography" SelectedStyle="\APASixthEditionOfficeOnline.xsl" StyleName="APA" Version="6"/>
+<file path=customXml/itemProps1.xml><?xml version="1.0" encoding="utf-8"?>
+<ds:datastoreItem xmlns:ds="http://schemas.openxmlformats.org/officeDocument/2006/customXml" ds:itemID="{3BEBB19F-8E9C-47E2-A525-B178D5D25E3F}">
+  <ds:schemaRefs>
+    <ds:schemaRef ds:uri="http://schemas.microsoft.com/sharepoint/v3/contenttype/forms"/>
+  </ds:schemaRefs>
+</ds:datastoreItem>
 </file>
 
-<file path=customXml/itemProps1.xml><?xml version="1.0" encoding="utf-8"?>
+<file path=customXml/itemProps2.xml><?xml version="1.0" encoding="utf-8"?>
 <ds:datastoreItem xmlns:ds="http://schemas.openxmlformats.org/officeDocument/2006/customXml" ds:itemID="{9979F368-AC4D-428E-95D9-F54CDE8030FB}">
   <ds:schemaRefs>
     <ds:schemaRef ds:uri="http://schemas.microsoft.com/office/2006/metadata/contentType"/>
@@ -25986,27 +25987,19 @@
 </ds:datastoreItem>
 </file>
 
-<file path=customXml/itemProps2.xml><?xml version="1.0" encoding="utf-8"?>
-<ds:datastoreItem xmlns:ds="http://schemas.openxmlformats.org/officeDocument/2006/customXml" ds:itemID="{3BEBB19F-8E9C-47E2-A525-B178D5D25E3F}">
+<file path=customXml/itemProps3.xml><?xml version="1.0" encoding="utf-8"?>
+<ds:datastoreItem xmlns:ds="http://schemas.openxmlformats.org/officeDocument/2006/customXml" ds:itemID="{7E514E1C-8D7C-4EF7-97A3-FC0D7F2A565F}">
   <ds:schemaRefs>
-    <ds:schemaRef ds:uri="http://schemas.microsoft.com/sharepoint/v3/contenttype/forms"/>
+    <ds:schemaRef ds:uri="http://schemas.openxmlformats.org/officeDocument/2006/bibliography"/>
   </ds:schemaRefs>
 </ds:datastoreItem>
 </file>
 
-<file path=customXml/itemProps3.xml><?xml version="1.0" encoding="utf-8"?>
+<file path=customXml/itemProps4.xml><?xml version="1.0" encoding="utf-8"?>
 <ds:datastoreItem xmlns:ds="http://schemas.openxmlformats.org/officeDocument/2006/customXml" ds:itemID="{F8A2F526-B470-48DE-8F29-F3360253950B}">
   <ds:schemaRefs>
     <ds:schemaRef ds:uri="http://schemas.microsoft.com/office/2006/metadata/properties"/>
     <ds:schemaRef ds:uri="http://schemas.microsoft.com/office/infopath/2007/PartnerControls"/>
   </ds:schemaRefs>
 </ds:datastoreItem>
-</file>
-
-<file path=customXml/itemProps4.xml><?xml version="1.0" encoding="utf-8"?>
-<ds:datastoreItem xmlns:ds="http://schemas.openxmlformats.org/officeDocument/2006/customXml" ds:itemID="{7E514E1C-8D7C-4EF7-97A3-FC0D7F2A565F}">
-  <ds:schemaRefs>
-    <ds:schemaRef ds:uri="http://schemas.openxmlformats.org/officeDocument/2006/bibliography"/>
-  </ds:schemaRefs>
-</ds:datastoreItem>
 </file>
</xml_diff>